<commit_message>
Create Sach and Muon Tra Sach
</commit_message>
<xml_diff>
--- a/BÁO CÁO.docx
+++ b/BÁO CÁO.docx
@@ -1232,8 +1232,6 @@
         </w:rPr>
         <w:t xml:space="preserve"> Test nữa</w:t>
       </w:r>
-      <w:bookmarkStart w:id="0" w:name="_GoBack"/>
-      <w:bookmarkEnd w:id="0"/>
     </w:p>
     <w:p>
       <w:pPr>
@@ -20002,7 +20000,25 @@
           <w:sz w:val="28"/>
           <w:szCs w:val="28"/>
         </w:rPr>
-        <w:t xml:space="preserve">, </w:t>
+        <w:t>,</w:t>
+      </w:r>
+      <w:r>
+        <w:rPr>
+          <w:rFonts w:ascii="Times New Roman" w:hAnsi="Times New Roman"/>
+          <w:sz w:val="28"/>
+          <w:szCs w:val="28"/>
+        </w:rPr>
+        <w:t>NgayMuon,</w:t>
+      </w:r>
+      <w:bookmarkStart w:id="0" w:name="_GoBack"/>
+      <w:bookmarkEnd w:id="0"/>
+      <w:r>
+        <w:rPr>
+          <w:rFonts w:ascii="Times New Roman" w:hAnsi="Times New Roman"/>
+          <w:sz w:val="28"/>
+          <w:szCs w:val="28"/>
+        </w:rPr>
+        <w:t xml:space="preserve"> </w:t>
       </w:r>
       <w:r>
         <w:rPr>

</xml_diff>